<commit_message>
Adição de um dado
</commit_message>
<xml_diff>
--- a/Apresetação.docx
+++ b/Apresetação.docx
@@ -10,6 +10,114 @@
       <w:r>
         <w:t>Apresetação</w:t>
       </w:r>
+    </w:p>
+    <w:p>
+      <w:pPr>
+        <w:spacing w:after="120"/>
+        <w:jc w:val="both"/>
+      </w:pPr>
+      <w:r>
+        <w:t xml:space="preserve"> -Nome do grupo</w:t>
+      </w:r>
+    </w:p>
+    <w:p>
+      <w:pPr>
+        <w:spacing w:after="120"/>
+        <w:jc w:val="both"/>
+      </w:pPr>
+      <w:r>
+        <w:t>- Nome dos participantes</w:t>
+      </w:r>
+    </w:p>
+    <w:p>
+      <w:pPr>
+        <w:spacing w:after="120"/>
+        <w:jc w:val="both"/>
+      </w:pPr>
+      <w:r>
+        <w:t>- Tema escolhido</w:t>
+      </w:r>
+    </w:p>
+    <w:p>
+      <w:pPr>
+        <w:spacing w:after="120"/>
+        <w:jc w:val="both"/>
+      </w:pPr>
+      <w:r>
+        <w:t xml:space="preserve">- Intenção do jogo: </w:t>
+      </w:r>
+    </w:p>
+    <w:p>
+      <w:pPr>
+        <w:spacing w:after="120"/>
+        <w:jc w:val="both"/>
+        <w:rPr>
+          <w:u w:val="single"/>
+        </w:rPr>
+      </w:pPr>
+      <w:r>
+        <w:rPr>
+          <w:rFonts w:ascii="Arial" w:hAnsi="Arial" w:cs="Arial"/>
+          <w:color w:val="222222"/>
+          <w:shd w:val="clear" w:color="auto" w:fill="FFFFFF"/>
+        </w:rPr>
+        <w:t>A Câmara dos</w:t>
+      </w:r>
+      <w:r>
+        <w:rPr>
+          <w:rStyle w:val="apple-converted-space"/>
+          <w:rFonts w:ascii="Arial" w:hAnsi="Arial" w:cs="Arial"/>
+          <w:color w:val="222222"/>
+          <w:shd w:val="clear" w:color="auto" w:fill="FFFFFF"/>
+        </w:rPr>
+        <w:t> </w:t>
+      </w:r>
+      <w:r>
+        <w:rPr>
+          <w:rFonts w:ascii="Arial" w:hAnsi="Arial" w:cs="Arial"/>
+          <w:b/>
+          <w:bCs/>
+          <w:color w:val="222222"/>
+          <w:shd w:val="clear" w:color="auto" w:fill="FFFFFF"/>
+        </w:rPr>
+        <w:t>Deputados</w:t>
+      </w:r>
+      <w:r>
+        <w:rPr>
+          <w:rStyle w:val="apple-converted-space"/>
+          <w:rFonts w:ascii="Arial" w:hAnsi="Arial" w:cs="Arial"/>
+          <w:color w:val="222222"/>
+          <w:shd w:val="clear" w:color="auto" w:fill="FFFFFF"/>
+        </w:rPr>
+        <w:t> </w:t>
+      </w:r>
+      <w:r>
+        <w:rPr>
+          <w:rFonts w:ascii="Arial" w:hAnsi="Arial" w:cs="Arial"/>
+          <w:color w:val="222222"/>
+          <w:shd w:val="clear" w:color="auto" w:fill="FFFFFF"/>
+        </w:rPr>
+        <w:t>compõe-se de 513</w:t>
+      </w:r>
+      <w:r>
+        <w:rPr>
+          <w:rStyle w:val="apple-converted-space"/>
+          <w:rFonts w:ascii="Arial" w:hAnsi="Arial" w:cs="Arial"/>
+          <w:color w:val="222222"/>
+          <w:shd w:val="clear" w:color="auto" w:fill="FFFFFF"/>
+        </w:rPr>
+        <w:t> </w:t>
+      </w:r>
+      <w:r>
+        <w:rPr>
+          <w:rFonts w:ascii="Arial" w:hAnsi="Arial" w:cs="Arial"/>
+          <w:b/>
+          <w:bCs/>
+          <w:color w:val="222222"/>
+          <w:shd w:val="clear" w:color="auto" w:fill="FFFFFF"/>
+        </w:rPr>
+        <w:t>deputados</w:t>
+      </w:r>
       <w:bookmarkStart w:id="0" w:name="_GoBack"/>
       <w:bookmarkEnd w:id="0"/>
     </w:p>
@@ -19,42 +127,6 @@
         <w:jc w:val="both"/>
       </w:pPr>
       <w:r>
-        <w:t xml:space="preserve"> -Nome do grupo</w:t>
-      </w:r>
-    </w:p>
-    <w:p>
-      <w:pPr>
-        <w:spacing w:after="120"/>
-        <w:jc w:val="both"/>
-      </w:pPr>
-      <w:r>
-        <w:t>- Nome dos participantes</w:t>
-      </w:r>
-    </w:p>
-    <w:p>
-      <w:pPr>
-        <w:spacing w:after="120"/>
-        <w:jc w:val="both"/>
-      </w:pPr>
-      <w:r>
-        <w:t>- Tema escolhido</w:t>
-      </w:r>
-    </w:p>
-    <w:p>
-      <w:pPr>
-        <w:spacing w:after="120"/>
-        <w:jc w:val="both"/>
-      </w:pPr>
-      <w:r>
-        <w:t xml:space="preserve">- Intenção do jogo: </w:t>
-      </w:r>
-    </w:p>
-    <w:p>
-      <w:pPr>
-        <w:spacing w:after="120"/>
-        <w:jc w:val="both"/>
-      </w:pPr>
-      <w:r>
         <w:t xml:space="preserve">Gostaria de começar nossa apresentação fazendo uma citação bem interessante sobre o paradoxo da transparência e a vida pública brasileira </w:t>
       </w:r>
     </w:p>
@@ -64,13 +136,7 @@
         <w:jc w:val="both"/>
       </w:pPr>
       <w:r>
-        <w:t>“Por mais que se amplie o consenso de que a transparência deve ser um valor fundamental da política e da gestão pública, mais parece que a política e a gestão pública estão eclipsadas.”</w:t>
-      </w:r>
-      <w:r>
-        <w:t xml:space="preserve"> </w:t>
-      </w:r>
-      <w:r>
-        <w:t xml:space="preserve">Por Fernando </w:t>
+        <w:t xml:space="preserve">“Por mais que se amplie o consenso de que a transparência deve ser um valor fundamental da política e da gestão pública, mais parece que a política e a gestão pública estão eclipsadas.” Por Fernando </w:t>
       </w:r>
       <w:proofErr w:type="spellStart"/>
       <w:r>
@@ -447,6 +513,11 @@
       <w:lang w:eastAsia="pt-BR"/>
     </w:rPr>
   </w:style>
+  <w:style w:type="character" w:customStyle="1" w:styleId="apple-converted-space">
+    <w:name w:val="apple-converted-space"/>
+    <w:basedOn w:val="Fontepargpadro"/>
+    <w:rsid w:val="00932BEE"/>
+  </w:style>
 </w:styles>
 </file>
 
@@ -673,6 +744,11 @@
       <w:szCs w:val="48"/>
       <w:lang w:eastAsia="pt-BR"/>
     </w:rPr>
+  </w:style>
+  <w:style w:type="character" w:customStyle="1" w:styleId="apple-converted-space">
+    <w:name w:val="apple-converted-space"/>
+    <w:basedOn w:val="Fontepargpadro"/>
+    <w:rsid w:val="00932BEE"/>
   </w:style>
 </w:styles>
 </file>

</xml_diff>